<commit_message>
Edited High Level Requirements and Project Vision
</commit_message>
<xml_diff>
--- a/Deliverables/2. Project Vision + High Level Requirements/Project Vision/XCampus - Project Vision v1.1 - 02102016.docx
+++ b/Deliverables/2. Project Vision + High Level Requirements/Project Vision/XCampus - Project Vision v1.1 - 02102016.docx
@@ -304,6 +304,7 @@
       <w:tr>
         <w:trPr>
           <w:cnfStyle w:val="100000000000" w:firstRow="1" w:lastRow="0" w:firstColumn="0" w:lastColumn="0" w:oddVBand="0" w:evenVBand="0" w:oddHBand="0" w:evenHBand="0" w:firstRowFirstColumn="0" w:firstRowLastColumn="0" w:lastRowFirstColumn="0" w:lastRowLastColumn="0"/>
+          <w:trHeight w:val="270"/>
         </w:trPr>
         <w:tc>
           <w:tcPr>
@@ -417,7 +418,7 @@
               <w:rPr>
                 <w:rFonts w:cs="Arial"/>
               </w:rPr>
-              <w:t>1</w:t>
+              <w:t>Draft</w:t>
             </w:r>
           </w:p>
         </w:tc>
@@ -489,19 +490,7 @@
               <w:rPr>
                 <w:rFonts w:cs="Arial"/>
               </w:rPr>
-              <w:t>v.</w:t>
-            </w:r>
-            <w:r>
-              <w:rPr>
-                <w:rFonts w:cs="Arial"/>
-              </w:rPr>
-              <w:t xml:space="preserve">1.0 - </w:t>
-            </w:r>
-            <w:r>
-              <w:rPr>
-                <w:rFonts w:cs="Arial"/>
-              </w:rPr>
-              <w:t>Initial draft.</w:t>
+              <w:t>Initial draft</w:t>
             </w:r>
           </w:p>
         </w:tc>
@@ -521,7 +510,7 @@
               <w:rPr>
                 <w:rFonts w:cs="Arial"/>
               </w:rPr>
-              <w:t>2</w:t>
+              <w:t>Edit</w:t>
             </w:r>
           </w:p>
         </w:tc>
@@ -571,6 +560,12 @@
                 <w:rFonts w:cs="Arial"/>
               </w:rPr>
             </w:pPr>
+            <w:r>
+              <w:rPr>
+                <w:rFonts w:cs="Arial"/>
+              </w:rPr>
+              <w:t>Mark Gallant</w:t>
+            </w:r>
           </w:p>
         </w:tc>
         <w:tc>
@@ -587,7 +582,15 @@
               <w:rPr>
                 <w:rFonts w:cs="Arial"/>
               </w:rPr>
-              <w:t>v1.1 – First Edit</w:t>
+              <w:t>D</w:t>
+            </w:r>
+            <w:bookmarkStart w:id="1" w:name="_GoBack"/>
+            <w:bookmarkEnd w:id="1"/>
+            <w:r>
+              <w:rPr>
+                <w:rFonts w:cs="Arial"/>
+              </w:rPr>
+              <w:t>raft</w:t>
             </w:r>
           </w:p>
         </w:tc>
@@ -703,6 +706,7 @@
       <w:tr>
         <w:trPr>
           <w:cnfStyle w:val="100000000000" w:firstRow="1" w:lastRow="0" w:firstColumn="0" w:lastColumn="0" w:oddVBand="0" w:evenVBand="0" w:oddHBand="0" w:evenHBand="0" w:firstRowFirstColumn="0" w:firstRowLastColumn="0" w:lastRowFirstColumn="0" w:lastRowLastColumn="0"/>
+          <w:trHeight w:val="269"/>
         </w:trPr>
         <w:tc>
           <w:tcPr>
@@ -793,6 +797,12 @@
                 <w:rFonts w:cs="Arial"/>
               </w:rPr>
             </w:pPr>
+            <w:r>
+              <w:rPr>
+                <w:rFonts w:cs="Arial"/>
+              </w:rPr>
+              <w:t>0.1</w:t>
+            </w:r>
           </w:p>
         </w:tc>
         <w:tc>
@@ -805,6 +815,12 @@
                 <w:rFonts w:cs="Arial"/>
               </w:rPr>
             </w:pPr>
+            <w:r>
+              <w:rPr>
+                <w:rFonts w:cs="Arial"/>
+              </w:rPr>
+              <w:t>Kazuma Sato</w:t>
+            </w:r>
           </w:p>
         </w:tc>
         <w:tc>
@@ -817,6 +833,12 @@
                 <w:rFonts w:cs="Arial"/>
               </w:rPr>
             </w:pPr>
+            <w:r>
+              <w:rPr>
+                <w:rFonts w:cs="Arial"/>
+              </w:rPr>
+              <w:t>x</w:t>
+            </w:r>
           </w:p>
         </w:tc>
         <w:tc>
@@ -829,6 +851,12 @@
                 <w:rFonts w:cs="Arial"/>
               </w:rPr>
             </w:pPr>
+            <w:r>
+              <w:rPr>
+                <w:rFonts w:cs="Arial"/>
+              </w:rPr>
+              <w:t>10/2/2016</w:t>
+            </w:r>
           </w:p>
         </w:tc>
       </w:tr>
@@ -843,6 +871,12 @@
                 <w:rFonts w:cs="Arial"/>
               </w:rPr>
             </w:pPr>
+            <w:r>
+              <w:rPr>
+                <w:rFonts w:cs="Arial"/>
+              </w:rPr>
+              <w:t>1.0</w:t>
+            </w:r>
           </w:p>
         </w:tc>
         <w:tc>
@@ -855,6 +889,12 @@
                 <w:rFonts w:cs="Arial"/>
               </w:rPr>
             </w:pPr>
+            <w:r>
+              <w:rPr>
+                <w:rFonts w:cs="Arial"/>
+              </w:rPr>
+              <w:t>Mark Gallant-Wheeler</w:t>
+            </w:r>
           </w:p>
         </w:tc>
         <w:tc>
@@ -867,6 +907,12 @@
                 <w:rFonts w:cs="Arial"/>
               </w:rPr>
             </w:pPr>
+            <w:r>
+              <w:rPr>
+                <w:rFonts w:cs="Arial"/>
+              </w:rPr>
+              <w:t>x</w:t>
+            </w:r>
           </w:p>
         </w:tc>
         <w:tc>
@@ -879,6 +925,12 @@
                 <w:rFonts w:cs="Arial"/>
               </w:rPr>
             </w:pPr>
+            <w:r>
+              <w:rPr>
+                <w:rFonts w:cs="Arial"/>
+              </w:rPr>
+              <w:t>10/3/2016</w:t>
+            </w:r>
           </w:p>
         </w:tc>
       </w:tr>
@@ -1046,6 +1098,12 @@
                 <w:rFonts w:cs="Arial"/>
               </w:rPr>
             </w:pPr>
+            <w:r>
+              <w:rPr>
+                <w:rFonts w:cs="Arial"/>
+              </w:rPr>
+              <w:t>1.1</w:t>
+            </w:r>
           </w:p>
         </w:tc>
         <w:tc>
@@ -3003,156 +3061,156 @@
           <w:rFonts w:cs="Arial"/>
         </w:rPr>
       </w:pPr>
-      <w:bookmarkStart w:id="1" w:name="_Toc328744998"/>
+      <w:bookmarkStart w:id="2" w:name="_Toc328744998"/>
       <w:r>
         <w:rPr>
           <w:rFonts w:cs="Arial"/>
         </w:rPr>
         <w:lastRenderedPageBreak/>
         <w:t>Introduction</w:t>
-      </w:r>
-      <w:bookmarkEnd w:id="1"/>
-    </w:p>
-    <w:p>
-      <w:pPr>
-        <w:pStyle w:val="Heading2"/>
-        <w:spacing w:after="240"/>
-        <w:rPr>
-          <w:rFonts w:cs="Arial"/>
-        </w:rPr>
-      </w:pPr>
-      <w:bookmarkStart w:id="2" w:name="_Toc328744999"/>
-      <w:r>
-        <w:rPr>
-          <w:rFonts w:cs="Arial"/>
-        </w:rPr>
-        <w:t>Purpose</w:t>
       </w:r>
       <w:bookmarkEnd w:id="2"/>
     </w:p>
     <w:p>
       <w:pPr>
-        <w:rPr>
-          <w:rFonts w:cs="Arial"/>
-        </w:rPr>
-      </w:pPr>
-      <w:bookmarkStart w:id="3" w:name="_Toc328745000"/>
-      <w:r>
-        <w:rPr>
-          <w:rFonts w:cs="Arial"/>
-        </w:rPr>
-        <w:t>The purpose of this document is to collect, analyze, and define the high-level needs and features for the “Cross Campus”</w:t>
-      </w:r>
-      <w:r>
-        <w:rPr>
-          <w:rFonts w:cs="Arial"/>
-        </w:rPr>
-        <w:t xml:space="preserve"> Collaborative Learning E</w:t>
-      </w:r>
-      <w:r>
-        <w:rPr>
-          <w:rFonts w:cs="Arial"/>
-        </w:rPr>
-        <w:t>nvironment. It places particular emphasis on the business needs of the model, as required by our stakeholders, along with the functional needs of our users, and briefly examines why these needs exist. Lastly</w:t>
-      </w:r>
-      <w:r>
-        <w:rPr>
-          <w:rFonts w:cs="Arial"/>
-        </w:rPr>
-        <w:t>,</w:t>
-      </w:r>
-      <w:r>
-        <w:rPr>
-          <w:rFonts w:cs="Arial"/>
-        </w:rPr>
-        <w:t xml:space="preserve"> we will provide an overview of how we intend to fulfill these needs by supplying a use-case analysis and further through any supplementary documentation. </w:t>
-      </w:r>
-    </w:p>
-    <w:p>
-      <w:pPr>
         <w:pStyle w:val="Heading2"/>
         <w:spacing w:after="240"/>
         <w:rPr>
           <w:rFonts w:cs="Arial"/>
         </w:rPr>
       </w:pPr>
-      <w:r>
-        <w:rPr>
-          <w:rFonts w:cs="Arial"/>
-        </w:rPr>
-        <w:t xml:space="preserve"> </w:t>
-      </w:r>
-      <w:r>
-        <w:rPr>
-          <w:rFonts w:cs="Arial"/>
-        </w:rPr>
-        <w:t>Scope</w:t>
+      <w:bookmarkStart w:id="3" w:name="_Toc328744999"/>
+      <w:r>
+        <w:rPr>
+          <w:rFonts w:cs="Arial"/>
+        </w:rPr>
+        <w:t>Purpose</w:t>
       </w:r>
       <w:bookmarkEnd w:id="3"/>
     </w:p>
     <w:p>
-      <w:bookmarkStart w:id="4" w:name="_Toc328745002"/>
-      <w:r>
-        <w:t xml:space="preserve">The </w:t>
-      </w:r>
-      <w:r>
-        <w:t>Cross Campus Collaborative Learning Environment (CCCL</w:t>
-      </w:r>
-      <w:r>
-        <w:t>E), is set to be developed by XCampus</w:t>
-      </w:r>
-      <w:r>
-        <w:t xml:space="preserve"> Labs. </w:t>
-      </w:r>
-      <w:r>
-        <w:t xml:space="preserve">The </w:t>
-      </w:r>
-      <w:r>
-        <w:t xml:space="preserve">CCCLE is intended to be developed primarily for web platforms, but is later </w:t>
-      </w:r>
-      <w:r>
-        <w:t>intended</w:t>
-      </w:r>
-      <w:r>
-        <w:t xml:space="preserve"> to roll out </w:t>
-      </w:r>
-      <w:r>
-        <w:t>on</w:t>
-      </w:r>
-      <w:r>
-        <w:t xml:space="preserve"> mobile platforms such as Android</w:t>
-      </w:r>
-      <w:r>
-        <w:t xml:space="preserve"> and </w:t>
-      </w:r>
-      <w:r>
-        <w:t>iOS</w:t>
-      </w:r>
-      <w:r>
-        <w:t xml:space="preserve">. </w:t>
-      </w:r>
-      <w:r>
-        <w:t xml:space="preserve">The CCCLE is being developed to address a </w:t>
-      </w:r>
-      <w:r>
-        <w:t xml:space="preserve">perceived </w:t>
-      </w:r>
-      <w:r>
-        <w:t xml:space="preserve">need </w:t>
-      </w:r>
-      <w:r>
-        <w:t xml:space="preserve">among learning institution for students to be able to collaborate and share among their own skill sets contributing towards a student led, student generated portal to supplement learning. </w:t>
+      <w:pPr>
+        <w:rPr>
+          <w:rFonts w:cs="Arial"/>
+        </w:rPr>
+      </w:pPr>
+      <w:bookmarkStart w:id="4" w:name="_Toc328745000"/>
+      <w:r>
+        <w:rPr>
+          <w:rFonts w:cs="Arial"/>
+        </w:rPr>
+        <w:t>The purpose of this document is to collect, analyze, and define the high-level needs and features for the “Cross Campus”</w:t>
+      </w:r>
+      <w:r>
+        <w:rPr>
+          <w:rFonts w:cs="Arial"/>
+        </w:rPr>
+        <w:t xml:space="preserve"> Collaborative Learning E</w:t>
+      </w:r>
+      <w:r>
+        <w:rPr>
+          <w:rFonts w:cs="Arial"/>
+        </w:rPr>
+        <w:t>nvironment. It places particular emphasis on the business needs of the model, as required by our stakeholders, along with the functional needs of our users, and briefly examines why these needs exist. Lastly</w:t>
+      </w:r>
+      <w:r>
+        <w:rPr>
+          <w:rFonts w:cs="Arial"/>
+        </w:rPr>
+        <w:t>,</w:t>
+      </w:r>
+      <w:r>
+        <w:rPr>
+          <w:rFonts w:cs="Arial"/>
+        </w:rPr>
+        <w:t xml:space="preserve"> we will provide an overview of how we intend to fulfill these needs by supplying a use-case analysis and further through any supplementary documentation. </w:t>
       </w:r>
     </w:p>
     <w:p>
       <w:pPr>
-        <w:pStyle w:val="Heading3"/>
-      </w:pPr>
-      <w:r>
-        <w:t>In Scope</w:t>
-      </w:r>
+        <w:pStyle w:val="Heading2"/>
+        <w:spacing w:after="240"/>
+        <w:rPr>
+          <w:rFonts w:cs="Arial"/>
+        </w:rPr>
+      </w:pPr>
+      <w:r>
+        <w:rPr>
+          <w:rFonts w:cs="Arial"/>
+        </w:rPr>
+        <w:t xml:space="preserve"> </w:t>
+      </w:r>
+      <w:r>
+        <w:rPr>
+          <w:rFonts w:cs="Arial"/>
+        </w:rPr>
+        <w:t>Scope</w:t>
+      </w:r>
+      <w:bookmarkEnd w:id="4"/>
     </w:p>
     <w:p>
+      <w:bookmarkStart w:id="5" w:name="_Toc328745002"/>
+      <w:r>
+        <w:t xml:space="preserve">The </w:t>
+      </w:r>
+      <w:r>
+        <w:t>Cross Campus Collaborative Learning Environment (CCCL</w:t>
+      </w:r>
+      <w:r>
+        <w:t>E), is set to be developed by XCampus</w:t>
+      </w:r>
+      <w:r>
+        <w:t xml:space="preserve"> Labs. </w:t>
+      </w:r>
+      <w:r>
+        <w:t xml:space="preserve">The </w:t>
+      </w:r>
+      <w:r>
+        <w:t xml:space="preserve">CCCLE is intended to be developed primarily for web platforms, but is later </w:t>
+      </w:r>
+      <w:r>
+        <w:t>intended</w:t>
+      </w:r>
+      <w:r>
+        <w:t xml:space="preserve"> to roll out </w:t>
+      </w:r>
+      <w:r>
+        <w:t>on</w:t>
+      </w:r>
+      <w:r>
+        <w:t xml:space="preserve"> mobile platforms such as Android</w:t>
+      </w:r>
+      <w:r>
+        <w:t xml:space="preserve"> and </w:t>
+      </w:r>
+      <w:r>
+        <w:t>iOS</w:t>
+      </w:r>
+      <w:r>
+        <w:t xml:space="preserve">. </w:t>
+      </w:r>
+      <w:r>
+        <w:t xml:space="preserve">The CCCLE is being developed to address a </w:t>
+      </w:r>
+      <w:r>
+        <w:t xml:space="preserve">perceived </w:t>
+      </w:r>
+      <w:r>
+        <w:t xml:space="preserve">need </w:t>
+      </w:r>
+      <w:r>
+        <w:t xml:space="preserve">among learning institution for students to be able to collaborate and share among their own skill sets contributing towards a student led, student generated portal to supplement learning. </w:t>
+      </w:r>
+    </w:p>
+    <w:p>
+      <w:pPr>
+        <w:pStyle w:val="Heading3"/>
+      </w:pPr>
+      <w:r>
+        <w:t>In Scope</w:t>
+      </w:r>
+    </w:p>
+    <w:p>
       <w:r>
         <w:t xml:space="preserve">This document sets forth </w:t>
       </w:r>
@@ -3168,8 +3226,6 @@
       <w:r>
         <w:t xml:space="preserve">the </w:t>
       </w:r>
-      <w:bookmarkStart w:id="5" w:name="_GoBack"/>
-      <w:bookmarkEnd w:id="5"/>
     </w:p>
     <w:p/>
     <w:p>
@@ -3196,7 +3252,7 @@
       <w:r>
         <w:t xml:space="preserve"> of Scope</w:t>
       </w:r>
-      <w:bookmarkEnd w:id="4"/>
+      <w:bookmarkEnd w:id="5"/>
     </w:p>
     <w:p>
       <w:r>
@@ -3553,7 +3609,13 @@
         <w:rPr>
           <w:rFonts w:cs="Arial"/>
         </w:rPr>
-        <w:t>X Campus</w:t>
+        <w:t>X</w:t>
+      </w:r>
+      <w:r>
+        <w:rPr>
+          <w:rFonts w:cs="Arial"/>
+        </w:rPr>
+        <w:t>Campus</w:t>
       </w:r>
       <w:r>
         <w:rPr>
@@ -3584,37 +3646,13 @@
         <w:rPr>
           <w:rFonts w:cs="Arial"/>
         </w:rPr>
-        <w:t>X</w:t>
-      </w:r>
-      <w:r>
-        <w:rPr>
-          <w:rFonts w:cs="Arial"/>
-        </w:rPr>
-        <w:t xml:space="preserve"> </w:t>
-      </w:r>
-      <w:r>
-        <w:rPr>
-          <w:rFonts w:cs="Arial"/>
-        </w:rPr>
-        <w:t>Campus</w:t>
-      </w:r>
-      <w:r>
-        <w:rPr>
-          <w:rFonts w:cs="Arial"/>
-        </w:rPr>
-        <w:t xml:space="preserve"> believes that there is significant enough potential to generate revenue through commission based services from our Note Sharing, Tutoring, and Textbook Sales features. The primary initiative for X</w:t>
-      </w:r>
-      <w:r>
-        <w:rPr>
-          <w:rFonts w:cs="Arial"/>
-        </w:rPr>
-        <w:t xml:space="preserve"> </w:t>
-      </w:r>
-      <w:r>
-        <w:rPr>
-          <w:rFonts w:cs="Arial"/>
-        </w:rPr>
-        <w:t>Campus is to address student needs</w:t>
+        <w:t>XCampus</w:t>
+      </w:r>
+      <w:r>
+        <w:rPr>
+          <w:rFonts w:cs="Arial"/>
+        </w:rPr>
+        <w:t xml:space="preserve"> believes that there is significant enough potential to generate revenue through commission based services from our Note Sharing, Tutoring, and Textbook Sales features. The primary initiative for XCampus is to address student needs</w:t>
       </w:r>
       <w:r>
         <w:rPr>
@@ -3626,19 +3664,7 @@
         <w:rPr>
           <w:rFonts w:cs="Arial"/>
         </w:rPr>
-        <w:t>, and therefore should not be regarded foremost as a profit generating enterprise, but rather an enterprise that requires only a modest revenue to maintain its services. Upon completion of the project, X</w:t>
-      </w:r>
-      <w:r>
-        <w:rPr>
-          <w:rFonts w:cs="Arial"/>
-        </w:rPr>
-        <w:t xml:space="preserve"> </w:t>
-      </w:r>
-      <w:r>
-        <w:rPr>
-          <w:rFonts w:cs="Arial"/>
-        </w:rPr>
-        <w:t>Campus should have a self-sustaining structure, with the addition of any features contingent on its monetary success. There are no current plans for expansion to institutions outside of George Brown.</w:t>
+        <w:t>, and therefore should not be regarded foremost as a profit generating enterprise, but rather an enterprise that requires only a modest revenue to maintain its services. Upon completion of the project, XCampus should have a self-sustaining structure, with the addition of any features contingent on its monetary success. There are no current plans for expansion to institutions outside of George Brown.</w:t>
       </w:r>
     </w:p>
     <w:p>
@@ -5576,7 +5602,19 @@
               <w:rPr>
                 <w:rFonts w:cs="Arial"/>
               </w:rPr>
-              <w:t>User shall be able to buy available textbooks</w:t>
+              <w:t xml:space="preserve">User shall be able to </w:t>
+            </w:r>
+            <w:r>
+              <w:rPr>
+                <w:rFonts w:cs="Arial"/>
+              </w:rPr>
+              <w:t xml:space="preserve">advertise </w:t>
+            </w:r>
+            <w:r>
+              <w:rPr>
+                <w:rFonts w:cs="Arial"/>
+              </w:rPr>
+              <w:t>available textbooks</w:t>
             </w:r>
           </w:p>
         </w:tc>
@@ -5604,6 +5642,7 @@
       <w:tr>
         <w:trPr>
           <w:cantSplit/>
+          <w:trHeight w:val="479"/>
         </w:trPr>
         <w:tc>
           <w:tcPr>
@@ -5639,7 +5678,25 @@
               <w:rPr>
                 <w:rFonts w:cs="Arial"/>
               </w:rPr>
-              <w:t>User shall be able to sell a textbook</w:t>
+              <w:t xml:space="preserve">User shall be able to </w:t>
+            </w:r>
+            <w:r>
+              <w:rPr>
+                <w:rFonts w:cs="Arial"/>
+              </w:rPr>
+              <w:t xml:space="preserve">view </w:t>
+            </w:r>
+            <w:r>
+              <w:rPr>
+                <w:rFonts w:cs="Arial"/>
+              </w:rPr>
+              <w:t xml:space="preserve"> textbook</w:t>
+            </w:r>
+            <w:r>
+              <w:rPr>
+                <w:rFonts w:cs="Arial"/>
+              </w:rPr>
+              <w:t xml:space="preserve"> advertisements</w:t>
             </w:r>
           </w:p>
         </w:tc>
@@ -6465,14 +6522,27 @@
     <w:pPr>
       <w:pStyle w:val="Footer"/>
     </w:pPr>
-    <w:fldSimple w:instr=" FILENAME  \* MERGEFORMAT ">
-      <w:r>
-        <w:rPr>
-          <w:noProof/>
-        </w:rPr>
-        <w:t>XCampus - Project Vision v1.1 - 02102016.docx</w:t>
-      </w:r>
-    </w:fldSimple>
+    <w:r>
+      <w:fldChar w:fldCharType="begin"/>
+    </w:r>
+    <w:r>
+      <w:instrText xml:space="preserve"> FILENAME  \* MERGEFORMAT </w:instrText>
+    </w:r>
+    <w:r>
+      <w:fldChar w:fldCharType="separate"/>
+    </w:r>
+    <w:r>
+      <w:rPr>
+        <w:noProof/>
+      </w:rPr>
+      <w:t>XCampus - Project Vision v1.1 - 02102016.docx</w:t>
+    </w:r>
+    <w:r>
+      <w:rPr>
+        <w:noProof/>
+      </w:rPr>
+      <w:fldChar w:fldCharType="end"/>
+    </w:r>
     <w:r>
       <w:tab/>
     </w:r>
@@ -8590,6 +8660,18 @@
       <w:szCs w:val="20"/>
     </w:rPr>
   </w:style>
+  <w:style w:type="character" w:styleId="FollowedHyperlink">
+    <w:name w:val="FollowedHyperlink"/>
+    <w:basedOn w:val="DefaultParagraphFont"/>
+    <w:uiPriority w:val="99"/>
+    <w:semiHidden/>
+    <w:unhideWhenUsed/>
+    <w:rsid w:val="008A48C0"/>
+    <w:rPr>
+      <w:color w:val="800080" w:themeColor="followedHyperlink"/>
+      <w:u w:val="single"/>
+    </w:rPr>
+  </w:style>
 </w:styles>
 </file>
 
@@ -8900,7 +8982,7 @@
 </file>
 
 <file path=customXml/itemProps2.xml><?xml version="1.0" encoding="utf-8"?>
-<ds:datastoreItem xmlns:ds="http://schemas.openxmlformats.org/officeDocument/2006/customXml" ds:itemID="{F8874A5A-F8D8-9E4C-8E4B-9BEE0D71457B}">
+<ds:datastoreItem xmlns:ds="http://schemas.openxmlformats.org/officeDocument/2006/customXml" ds:itemID="{23818856-4D5F-3440-B067-F927281A54BF}">
   <ds:schemaRefs>
     <ds:schemaRef ds:uri="http://schemas.openxmlformats.org/officeDocument/2006/bibliography"/>
   </ds:schemaRefs>

</xml_diff>